<commit_message>
Bo xung Case Study
</commit_message>
<xml_diff>
--- a/Report Template/TrungVinhThong.docx
+++ b/Report Template/TrungVinhThong.docx
@@ -3,53 +3,8 @@
 <w:document xmlns:wpc="http://schemas.microsoft.com/office/word/2010/wordprocessingCanvas" xmlns:cx="http://schemas.microsoft.com/office/drawing/2014/chartex" xmlns:cx1="http://schemas.microsoft.com/office/drawing/2015/9/8/chartex" xmlns:cx2="http://schemas.microsoft.com/office/drawing/2015/10/21/chartex" xmlns:cx3="http://schemas.microsoft.com/office/drawing/2016/5/9/chartex" xmlns:cx4="http://schemas.microsoft.com/office/drawing/2016/5/10/chartex" xmlns:cx5="http://schemas.microsoft.com/office/drawing/2016/5/11/chartex" xmlns:cx6="http://schemas.microsoft.com/office/drawing/2016/5/12/chartex" xmlns:cx7="http://schemas.microsoft.com/office/drawing/2016/5/13/chartex" xmlns:cx8="http://schemas.microsoft.com/office/drawing/2016/5/14/chartex" xmlns:mc="http://schemas.openxmlformats.org/markup-compatibility/2006" xmlns:aink="http://schemas.microsoft.com/office/drawing/2016/ink" xmlns:am3d="http://schemas.microsoft.com/office/drawing/2017/model3d" xmlns:o="urn:schemas-microsoft-com:office:office" xmlns:r="http://schemas.openxmlformats.org/officeDocument/2006/relationships" xmlns:m="http://schemas.openxmlformats.org/officeDocument/2006/math" xmlns:v="urn:schemas-microsoft-com:vml" xmlns:wp14="http://schemas.microsoft.com/office/word/2010/wordprocessingDrawing" xmlns:wp="http://schemas.openxmlformats.org/drawingml/2006/wordprocessingDrawing" xmlns:w10="urn:schemas-microsoft-com:office:word" xmlns:w="http://schemas.openxmlformats.org/wordprocessingml/2006/main" xmlns:w14="http://schemas.microsoft.com/office/word/2010/wordml" xmlns:w15="http://schemas.microsoft.com/office/word/2012/wordml" xmlns:w16cex="http://schemas.microsoft.com/office/word/2018/wordml/cex" xmlns:w16cid="http://schemas.microsoft.com/office/word/2016/wordml/cid" xmlns:w16="http://schemas.microsoft.com/office/word/2018/wordml" xmlns:w16se="http://schemas.microsoft.com/office/word/2015/wordml/symex" xmlns:wpg="http://schemas.microsoft.com/office/word/2010/wordprocessingGroup" xmlns:wpi="http://schemas.microsoft.com/office/word/2010/wordprocessingInk" xmlns:wne="http://schemas.microsoft.com/office/word/2006/wordml" xmlns:wps="http://schemas.microsoft.com/office/word/2010/wordprocessingShape" mc:Ignorable="w14 w15 w16se w16cid w16 w16cex wp14">
   <w:body>
     <w:p>
-      <w:proofErr w:type="spellStart"/>
-      <w:r>
-        <w:t>Hoàn</w:t>
-      </w:r>
-      <w:proofErr w:type="spellEnd"/>
-      <w:r>
-        <w:t xml:space="preserve"> </w:t>
-      </w:r>
-      <w:proofErr w:type="spellStart"/>
-      <w:r>
-        <w:t>thành</w:t>
-      </w:r>
-      <w:proofErr w:type="spellEnd"/>
-      <w:r>
-        <w:t xml:space="preserve"> </w:t>
-      </w:r>
-      <w:proofErr w:type="spellStart"/>
-      <w:r>
-        <w:t>trước</w:t>
-      </w:r>
-      <w:proofErr w:type="spellEnd"/>
-      <w:r>
-        <w:t xml:space="preserve"> </w:t>
-      </w:r>
-      <w:proofErr w:type="spellStart"/>
-      <w:r>
-        <w:t>thứ</w:t>
-      </w:r>
-      <w:proofErr w:type="spellEnd"/>
-      <w:r>
-        <w:t xml:space="preserve"> 7 </w:t>
-      </w:r>
-      <w:proofErr w:type="spellStart"/>
-      <w:r>
-        <w:t>tuần</w:t>
-      </w:r>
-      <w:proofErr w:type="spellEnd"/>
-      <w:r>
-        <w:t xml:space="preserve"> </w:t>
-      </w:r>
-      <w:proofErr w:type="spellStart"/>
-      <w:r>
-        <w:t>sau</w:t>
-      </w:r>
-      <w:proofErr w:type="spellEnd"/>
-      <w:r>
-        <w:t>:</w:t>
+      <w:r>
+        <w:t>Hoàn thành trước thứ 7 tuần sau:</w:t>
       </w:r>
       <w:r>
         <w:t xml:space="preserve"> </w:t>
@@ -68,37 +23,8 @@
           <w:numId w:val="1"/>
         </w:numPr>
       </w:pPr>
-      <w:proofErr w:type="spellStart"/>
-      <w:r>
-        <w:t>Cần</w:t>
-      </w:r>
-      <w:proofErr w:type="spellEnd"/>
-      <w:r>
-        <w:t xml:space="preserve"> </w:t>
-      </w:r>
-      <w:proofErr w:type="spellStart"/>
-      <w:r>
-        <w:t>cái</w:t>
-      </w:r>
-      <w:proofErr w:type="spellEnd"/>
-      <w:r>
-        <w:t xml:space="preserve"> use case </w:t>
-      </w:r>
-      <w:proofErr w:type="spellStart"/>
-      <w:r>
-        <w:t>tổng</w:t>
-      </w:r>
-      <w:proofErr w:type="spellEnd"/>
-      <w:r>
-        <w:t xml:space="preserve"> ở </w:t>
-      </w:r>
-      <w:proofErr w:type="spellStart"/>
-      <w:r>
-        <w:t>đầu</w:t>
-      </w:r>
-      <w:proofErr w:type="spellEnd"/>
-      <w:r>
-        <w:t xml:space="preserve"> </w:t>
+      <w:r>
+        <w:t xml:space="preserve">Cần cái use case tổng ở đầu </w:t>
       </w:r>
     </w:p>
     <w:p>
@@ -109,140 +35,8 @@
           <w:numId w:val="1"/>
         </w:numPr>
       </w:pPr>
-      <w:proofErr w:type="spellStart"/>
-      <w:r>
-        <w:t>Truoc</w:t>
-      </w:r>
-      <w:proofErr w:type="spellEnd"/>
-      <w:r>
-        <w:t xml:space="preserve"> </w:t>
-      </w:r>
-      <w:proofErr w:type="spellStart"/>
-      <w:r>
-        <w:t>moi</w:t>
-      </w:r>
-      <w:proofErr w:type="spellEnd"/>
-      <w:r>
-        <w:t xml:space="preserve"> </w:t>
-      </w:r>
-      <w:proofErr w:type="spellStart"/>
-      <w:r>
-        <w:t>cai</w:t>
-      </w:r>
-      <w:proofErr w:type="spellEnd"/>
-      <w:r>
-        <w:t xml:space="preserve"> </w:t>
-      </w:r>
-      <w:proofErr w:type="spellStart"/>
-      <w:r>
-        <w:t>usecase</w:t>
-      </w:r>
-      <w:proofErr w:type="spellEnd"/>
-      <w:r>
-        <w:t xml:space="preserve"> </w:t>
-      </w:r>
-      <w:proofErr w:type="spellStart"/>
-      <w:r>
-        <w:t>phải</w:t>
-      </w:r>
-      <w:proofErr w:type="spellEnd"/>
-      <w:r>
-        <w:t xml:space="preserve"> </w:t>
-      </w:r>
-      <w:proofErr w:type="spellStart"/>
-      <w:r>
-        <w:t>có</w:t>
-      </w:r>
-      <w:proofErr w:type="spellEnd"/>
-      <w:r>
-        <w:t xml:space="preserve"> 1 </w:t>
-      </w:r>
-      <w:proofErr w:type="spellStart"/>
-      <w:r>
-        <w:t>cái</w:t>
-      </w:r>
-      <w:proofErr w:type="spellEnd"/>
-      <w:r>
-        <w:t xml:space="preserve"> sequence diagram </w:t>
-      </w:r>
-      <w:proofErr w:type="spellStart"/>
-      <w:r>
-        <w:t>để</w:t>
-      </w:r>
-      <w:proofErr w:type="spellEnd"/>
-      <w:r>
-        <w:t xml:space="preserve"> </w:t>
-      </w:r>
-      <w:proofErr w:type="spellStart"/>
-      <w:r>
-        <w:t>giải</w:t>
-      </w:r>
-      <w:proofErr w:type="spellEnd"/>
-      <w:r>
-        <w:t xml:space="preserve"> </w:t>
-      </w:r>
-      <w:proofErr w:type="spellStart"/>
-      <w:r>
-        <w:t>thích</w:t>
-      </w:r>
-      <w:proofErr w:type="spellEnd"/>
-      <w:r>
-        <w:t xml:space="preserve"> </w:t>
-      </w:r>
-      <w:proofErr w:type="spellStart"/>
-      <w:r>
-        <w:t>hướng</w:t>
-      </w:r>
-      <w:proofErr w:type="spellEnd"/>
-      <w:r>
-        <w:t xml:space="preserve"> </w:t>
-      </w:r>
-      <w:proofErr w:type="spellStart"/>
-      <w:r>
-        <w:t>đi</w:t>
-      </w:r>
-      <w:proofErr w:type="spellEnd"/>
-      <w:r>
-        <w:t xml:space="preserve"> </w:t>
-      </w:r>
-      <w:proofErr w:type="spellStart"/>
-      <w:r>
-        <w:t>của</w:t>
-      </w:r>
-      <w:proofErr w:type="spellEnd"/>
-      <w:r>
-        <w:t xml:space="preserve"> </w:t>
-      </w:r>
-      <w:proofErr w:type="spellStart"/>
-      <w:r>
-        <w:t>dữ</w:t>
-      </w:r>
-      <w:proofErr w:type="spellEnd"/>
-      <w:r>
-        <w:t xml:space="preserve"> </w:t>
-      </w:r>
-      <w:proofErr w:type="spellStart"/>
-      <w:r>
-        <w:t>liệu</w:t>
-      </w:r>
-      <w:proofErr w:type="spellEnd"/>
-      <w:r>
-        <w:t xml:space="preserve"> </w:t>
-      </w:r>
-      <w:proofErr w:type="spellStart"/>
-      <w:r>
-        <w:t>nữa</w:t>
-      </w:r>
-      <w:proofErr w:type="spellEnd"/>
-    </w:p>
-    <w:p>
-      <w:proofErr w:type="spellStart"/>
-      <w:r>
-        <w:t>Trung</w:t>
-      </w:r>
-      <w:proofErr w:type="spellEnd"/>
-      <w:r>
-        <w:t xml:space="preserve">: </w:t>
+      <w:r>
+        <w:t>Truoc moi cai usecase phải có 1 cái sequence diagram để giải thích hướng đi của dữ liệu nữa</w:t>
       </w:r>
     </w:p>
     <w:p>
@@ -254,45 +48,13 @@
         </w:numPr>
       </w:pPr>
       <w:r>
-        <w:t xml:space="preserve">Product backlog, Spring backlog --&gt; </w:t>
-      </w:r>
-      <w:proofErr w:type="spellStart"/>
-      <w:r>
-        <w:t>tất</w:t>
-      </w:r>
-      <w:proofErr w:type="spellEnd"/>
-      <w:r>
-        <w:t xml:space="preserve"> </w:t>
-      </w:r>
-      <w:proofErr w:type="spellStart"/>
-      <w:r>
-        <w:t>cả</w:t>
-      </w:r>
-      <w:proofErr w:type="spellEnd"/>
-      <w:r>
-        <w:t xml:space="preserve"> </w:t>
-      </w:r>
-      <w:proofErr w:type="spellStart"/>
-      <w:r>
-        <w:t>xuất</w:t>
-      </w:r>
-      <w:proofErr w:type="spellEnd"/>
-      <w:r>
-        <w:t xml:space="preserve"> </w:t>
-      </w:r>
-      <w:proofErr w:type="spellStart"/>
-      <w:r>
-        <w:t>thành</w:t>
-      </w:r>
-      <w:proofErr w:type="spellEnd"/>
-      <w:r>
-        <w:t xml:space="preserve"> file excel </w:t>
-      </w:r>
-      <w:proofErr w:type="spellStart"/>
-      <w:r>
-        <w:t>hết</w:t>
-      </w:r>
-      <w:proofErr w:type="spellEnd"/>
+        <w:t>Burndown chart + hình tuần trước</w:t>
+      </w:r>
+    </w:p>
+    <w:p>
+      <w:r>
+        <w:t xml:space="preserve">Trung: </w:t>
+      </w:r>
     </w:p>
     <w:p>
       <w:pPr>
@@ -303,28 +65,7 @@
         </w:numPr>
       </w:pPr>
       <w:r>
-        <w:t xml:space="preserve">User stories --&gt; </w:t>
-      </w:r>
-      <w:proofErr w:type="spellStart"/>
-      <w:r>
-        <w:t>xuất</w:t>
-      </w:r>
-      <w:proofErr w:type="spellEnd"/>
-      <w:r>
-        <w:t xml:space="preserve"> </w:t>
-      </w:r>
-      <w:proofErr w:type="spellStart"/>
-      <w:r>
-        <w:t>thành</w:t>
-      </w:r>
-      <w:proofErr w:type="spellEnd"/>
-      <w:r>
-        <w:t xml:space="preserve"> file doc </w:t>
-      </w:r>
-    </w:p>
-    <w:p>
-      <w:r>
-        <w:t>Vinh:</w:t>
+        <w:t>Product backlog, Spring backlog --&gt; tất cả xuất thành file excel hết</w:t>
       </w:r>
     </w:p>
     <w:p>
@@ -336,23 +77,12 @@
         </w:numPr>
       </w:pPr>
       <w:r>
-        <w:t xml:space="preserve">Minutes Meeting 4 </w:t>
-      </w:r>
-      <w:proofErr w:type="spellStart"/>
-      <w:r>
-        <w:t>tuần</w:t>
-      </w:r>
-      <w:proofErr w:type="spellEnd"/>
-      <w:r>
-        <w:t xml:space="preserve"> </w:t>
-      </w:r>
-      <w:proofErr w:type="spellStart"/>
-      <w:r>
-        <w:t>cuối</w:t>
-      </w:r>
-      <w:proofErr w:type="spellEnd"/>
-      <w:r>
-        <w:t xml:space="preserve"> </w:t>
+        <w:t xml:space="preserve">User stories --&gt; xuất thành file doc </w:t>
+      </w:r>
+    </w:p>
+    <w:p>
+      <w:r>
+        <w:t>Vinh:</w:t>
       </w:r>
     </w:p>
     <w:p>
@@ -363,45 +93,8 @@
           <w:numId w:val="1"/>
         </w:numPr>
       </w:pPr>
-      <w:proofErr w:type="spellStart"/>
-      <w:r>
-        <w:t>Giải</w:t>
-      </w:r>
-      <w:proofErr w:type="spellEnd"/>
-      <w:r>
-        <w:t xml:space="preserve"> </w:t>
-      </w:r>
-      <w:proofErr w:type="spellStart"/>
-      <w:r>
-        <w:t>thích</w:t>
-      </w:r>
-      <w:proofErr w:type="spellEnd"/>
-      <w:r>
-        <w:t xml:space="preserve"> sequence </w:t>
-      </w:r>
-      <w:proofErr w:type="spellStart"/>
-      <w:r>
-        <w:t>của</w:t>
-      </w:r>
-      <w:proofErr w:type="spellEnd"/>
-      <w:r>
-        <w:t xml:space="preserve"> </w:t>
-      </w:r>
-      <w:proofErr w:type="spellStart"/>
-      <w:r>
-        <w:t>mỗi</w:t>
-      </w:r>
-      <w:proofErr w:type="spellEnd"/>
-      <w:r>
-        <w:t xml:space="preserve"> </w:t>
-      </w:r>
-      <w:proofErr w:type="spellStart"/>
-      <w:r>
-        <w:t>trang</w:t>
-      </w:r>
-      <w:proofErr w:type="spellEnd"/>
-      <w:r>
-        <w:t xml:space="preserve"> mockup</w:t>
+      <w:r>
+        <w:t xml:space="preserve">Minutes Meeting 4 tuần cuối </w:t>
       </w:r>
     </w:p>
     <w:p>
@@ -413,15 +106,7 @@
         </w:numPr>
       </w:pPr>
       <w:r>
-        <w:t xml:space="preserve">Dataflow </w:t>
-      </w:r>
-      <w:proofErr w:type="spellStart"/>
-      <w:r>
-        <w:t>của</w:t>
-      </w:r>
-      <w:proofErr w:type="spellEnd"/>
-      <w:r>
-        <w:t xml:space="preserve"> Report function</w:t>
+        <w:t>Giải thích sequence của mỗi trang mockup</w:t>
       </w:r>
     </w:p>
     <w:p>
@@ -432,117 +117,8 @@
           <w:numId w:val="1"/>
         </w:numPr>
       </w:pPr>
-      <w:proofErr w:type="spellStart"/>
-      <w:r>
-        <w:t>Giải</w:t>
-      </w:r>
-      <w:proofErr w:type="spellEnd"/>
-      <w:r>
-        <w:t xml:space="preserve"> </w:t>
-      </w:r>
-      <w:proofErr w:type="spellStart"/>
-      <w:r>
-        <w:t>thích</w:t>
-      </w:r>
-      <w:proofErr w:type="spellEnd"/>
-      <w:r>
-        <w:t xml:space="preserve"> dataflow </w:t>
-      </w:r>
-      <w:proofErr w:type="spellStart"/>
-      <w:r>
-        <w:t>của</w:t>
-      </w:r>
-      <w:proofErr w:type="spellEnd"/>
-      <w:r>
-        <w:t xml:space="preserve"> report function, </w:t>
-      </w:r>
-      <w:proofErr w:type="spellStart"/>
-      <w:r>
-        <w:t>hướng</w:t>
-      </w:r>
-      <w:proofErr w:type="spellEnd"/>
-      <w:r>
-        <w:t xml:space="preserve"> </w:t>
-      </w:r>
-      <w:proofErr w:type="spellStart"/>
-      <w:r>
-        <w:t>nhập</w:t>
-      </w:r>
-      <w:proofErr w:type="spellEnd"/>
-      <w:r>
-        <w:t xml:space="preserve"> </w:t>
-      </w:r>
-      <w:proofErr w:type="spellStart"/>
-      <w:r>
-        <w:t>dữ</w:t>
-      </w:r>
-      <w:proofErr w:type="spellEnd"/>
-      <w:r>
-        <w:t xml:space="preserve"> </w:t>
-      </w:r>
-      <w:proofErr w:type="spellStart"/>
-      <w:r>
-        <w:t>liệu</w:t>
-      </w:r>
-      <w:proofErr w:type="spellEnd"/>
-      <w:r>
-        <w:t xml:space="preserve">, query </w:t>
-      </w:r>
-      <w:proofErr w:type="spellStart"/>
-      <w:r>
-        <w:t>xuất</w:t>
-      </w:r>
-      <w:proofErr w:type="spellEnd"/>
-      <w:r>
-        <w:t xml:space="preserve"> </w:t>
-      </w:r>
-      <w:proofErr w:type="spellStart"/>
-      <w:r>
-        <w:t>như</w:t>
-      </w:r>
-      <w:proofErr w:type="spellEnd"/>
-      <w:r>
-        <w:t xml:space="preserve"> </w:t>
-      </w:r>
-      <w:proofErr w:type="spellStart"/>
-      <w:r>
-        <w:t>nào</w:t>
-      </w:r>
-      <w:proofErr w:type="spellEnd"/>
-      <w:r>
-        <w:t xml:space="preserve">, </w:t>
-      </w:r>
-      <w:proofErr w:type="spellStart"/>
-      <w:r>
-        <w:t>nói</w:t>
-      </w:r>
-      <w:proofErr w:type="spellEnd"/>
-      <w:r>
-        <w:t xml:space="preserve"> </w:t>
-      </w:r>
-      <w:proofErr w:type="spellStart"/>
-      <w:r>
-        <w:t>về</w:t>
-      </w:r>
-      <w:proofErr w:type="spellEnd"/>
-      <w:r>
-        <w:t xml:space="preserve"> MIS </w:t>
-      </w:r>
-      <w:proofErr w:type="spellStart"/>
-      <w:r>
-        <w:t>hệ</w:t>
-      </w:r>
-      <w:proofErr w:type="spellEnd"/>
-      <w:r>
-        <w:t xml:space="preserve"> </w:t>
-      </w:r>
-      <w:proofErr w:type="spellStart"/>
-      <w:r>
-        <w:t>thống</w:t>
-      </w:r>
-      <w:proofErr w:type="spellEnd"/>
-      <w:r>
-        <w:t xml:space="preserve"> ...</w:t>
+      <w:r>
+        <w:t>Dataflow của Report function</w:t>
       </w:r>
     </w:p>
     <w:p>
@@ -554,77 +130,29 @@
         </w:numPr>
       </w:pPr>
       <w:r>
+        <w:t>Giải thích dataflow của report function, hướng nhập dữ liệu, query xuất như nào, nói về MIS hệ thống</w:t>
+      </w:r>
+      <w:r>
+        <w:t xml:space="preserve"> ...</w:t>
+      </w:r>
+    </w:p>
+    <w:p>
+      <w:pPr>
+        <w:pStyle w:val="ListParagraph"/>
+        <w:numPr>
+          <w:ilvl w:val="0"/>
+          <w:numId w:val="1"/>
+        </w:numPr>
+      </w:pPr>
+      <w:r>
         <w:t xml:space="preserve">Format </w:t>
       </w:r>
-      <w:proofErr w:type="spellStart"/>
-      <w:r>
-        <w:t>lại</w:t>
-      </w:r>
-      <w:proofErr w:type="spellEnd"/>
-      <w:r>
-        <w:t xml:space="preserve"> </w:t>
-      </w:r>
-      <w:proofErr w:type="spellStart"/>
-      <w:r>
-        <w:t>bài</w:t>
-      </w:r>
-      <w:proofErr w:type="spellEnd"/>
-      <w:r>
-        <w:t xml:space="preserve"> 1.5 space, </w:t>
-      </w:r>
-      <w:proofErr w:type="spellStart"/>
-      <w:r>
-        <w:t>căn</w:t>
-      </w:r>
-      <w:proofErr w:type="spellEnd"/>
-      <w:r>
-        <w:t xml:space="preserve"> </w:t>
-      </w:r>
-      <w:proofErr w:type="spellStart"/>
-      <w:r>
-        <w:t>chữ</w:t>
-      </w:r>
-      <w:proofErr w:type="spellEnd"/>
-      <w:r>
-        <w:t xml:space="preserve">, </w:t>
-      </w:r>
-      <w:proofErr w:type="spellStart"/>
-      <w:r>
-        <w:t>không</w:t>
-      </w:r>
-      <w:proofErr w:type="spellEnd"/>
-      <w:r>
-        <w:t xml:space="preserve"> </w:t>
-      </w:r>
-      <w:proofErr w:type="spellStart"/>
-      <w:r>
-        <w:t>khoảng</w:t>
-      </w:r>
-      <w:proofErr w:type="spellEnd"/>
-      <w:r>
-        <w:t xml:space="preserve"> </w:t>
-      </w:r>
-      <w:proofErr w:type="spellStart"/>
-      <w:r>
-        <w:t>trống</w:t>
-      </w:r>
-      <w:proofErr w:type="spellEnd"/>
-      <w:r>
-        <w:t xml:space="preserve">, </w:t>
-      </w:r>
-      <w:proofErr w:type="spellStart"/>
-      <w:r>
-        <w:t>tiêu</w:t>
-      </w:r>
-      <w:proofErr w:type="spellEnd"/>
-      <w:r>
-        <w:t xml:space="preserve"> </w:t>
-      </w:r>
-      <w:proofErr w:type="spellStart"/>
-      <w:r>
-        <w:t>đề</w:t>
-      </w:r>
-      <w:proofErr w:type="spellEnd"/>
+      <w:r>
+        <w:t xml:space="preserve">lại </w:t>
+      </w:r>
+      <w:r>
+        <w:t>bài 1.5 space, căn chữ, không khoảng trống, tiêu đề</w:t>
+      </w:r>
     </w:p>
     <w:sectPr>
       <w:pgSz w:w="12240" w:h="15840"/>

</xml_diff>